<commit_message>
done with the prob project
</commit_message>
<xml_diff>
--- a/PROB-PROJECT/REPORTS/UNCLEAN-REPORT.docx
+++ b/PROB-PROJECT/REPORTS/UNCLEAN-REPORT.docx
@@ -55,7 +55,13 @@
     </w:p>
     <w:p>
       <w:r>
-        <w:t>We uncleaned it. Added some outliers. Removed some values. Total 2010+ rows with 8 columns</w:t>
+        <w:t>We uncleaned it. Added some outliers. Removed some values</w:t>
+      </w:r>
+      <w:r>
+        <w:t xml:space="preserve"> from the columns, added outliers in more than 200 rows</w:t>
+      </w:r>
+      <w:r>
+        <w:t>. Total 2010+ rows with 8 columns</w:t>
       </w:r>
     </w:p>
     <w:p/>
@@ -528,6 +534,7 @@
       </w:r>
     </w:p>
     <w:p>
+      <w:bookmarkStart w:id="0" w:name="_Hlk197180184"/>
       <w:r>
         <w:t xml:space="preserve">Since there were no </w:t>
       </w:r>
@@ -566,6 +573,7 @@
       </w:r>
       <w:proofErr w:type="gramEnd"/>
     </w:p>
+    <w:bookmarkEnd w:id="0"/>
     <w:p/>
     <w:p>
       <w:proofErr w:type="gramStart"/>
@@ -2106,8 +2114,13 @@
         </w:numPr>
       </w:pPr>
       <w:r>
-        <w:t>Interactive grade distribution x and y</w:t>
-      </w:r>
+        <w:t xml:space="preserve">Interactive </w:t>
+      </w:r>
+      <w:bookmarkStart w:id="1" w:name="_Hlk197242445"/>
+      <w:r>
+        <w:t>grade distribution x and y</w:t>
+      </w:r>
+      <w:bookmarkEnd w:id="1"/>
     </w:p>
     <w:p>
       <w:pPr>
@@ -2337,6 +2350,7 @@
           <w:bCs/>
         </w:rPr>
       </w:pPr>
+      <w:bookmarkStart w:id="2" w:name="_Hlk197242504"/>
       <w:r>
         <w:rPr>
           <w:b/>
@@ -2345,6 +2359,7 @@
         <w:t>Inference: Most students have grades concentrated around 7.5–8.5. The distribution is slightly skewed to the left.</w:t>
       </w:r>
     </w:p>
+    <w:bookmarkEnd w:id="2"/>
     <w:p>
       <w:pPr>
         <w:pStyle w:val="ListParagraph"/>
@@ -2359,8 +2374,13 @@
         </w:numPr>
       </w:pPr>
       <w:r>
-        <w:t>Interactive Boxplot: Grades by Gender</w:t>
-      </w:r>
+        <w:t xml:space="preserve">Interactive </w:t>
+      </w:r>
+      <w:bookmarkStart w:id="3" w:name="_Hlk197242547"/>
+      <w:r>
+        <w:t>Boxplot: Grades by Gender</w:t>
+      </w:r>
+      <w:bookmarkEnd w:id="3"/>
     </w:p>
     <w:p>
       <w:pPr>
@@ -2561,6 +2581,7 @@
           <w:bCs/>
         </w:rPr>
       </w:pPr>
+      <w:bookmarkStart w:id="4" w:name="_Hlk197242579"/>
       <w:r>
         <w:rPr>
           <w:b/>
@@ -2583,6 +2604,7 @@
         <w:t>have slightly higher median grades.</w:t>
       </w:r>
     </w:p>
+    <w:bookmarkEnd w:id="4"/>
     <w:p>
       <w:pPr>
         <w:pStyle w:val="ListParagraph"/>
@@ -2601,9 +2623,14 @@
         </w:numPr>
       </w:pPr>
       <w:r>
-        <w:t>Interactive Boxplot: Grades by Stress Level</w:t>
-      </w:r>
-    </w:p>
+        <w:t xml:space="preserve">Interactive </w:t>
+      </w:r>
+      <w:bookmarkStart w:id="5" w:name="_Hlk197242625"/>
+      <w:r>
+        <w:t>Boxplot: Grades by Stress Level</w:t>
+      </w:r>
+    </w:p>
+    <w:bookmarkEnd w:id="5"/>
     <w:p>
       <w:pPr>
         <w:pStyle w:val="ListParagraph"/>
@@ -2839,6 +2866,7 @@
           <w:bCs/>
         </w:rPr>
       </w:pPr>
+      <w:bookmarkStart w:id="6" w:name="_Hlk197242675"/>
       <w:r>
         <w:rPr>
           <w:b/>
@@ -2907,6 +2935,7 @@
         <w:t>Low stress might correlate with lower average performance, possibly due to lack of pressure or urgency.</w:t>
       </w:r>
     </w:p>
+    <w:bookmarkEnd w:id="6"/>
     <w:p>
       <w:pPr>
         <w:ind w:left="360"/>
@@ -2928,6 +2957,7 @@
           <w:bCs/>
         </w:rPr>
       </w:pPr>
+      <w:bookmarkStart w:id="7" w:name="_Hlk197242735"/>
       <w:r>
         <w:rPr>
           <w:b/>
@@ -2943,6 +2973,7 @@
         <w:t>:</w:t>
       </w:r>
     </w:p>
+    <w:bookmarkEnd w:id="7"/>
     <w:p>
       <w:pPr>
         <w:pStyle w:val="ListParagraph"/>
@@ -3259,6 +3290,7 @@
           <w:bCs/>
         </w:rPr>
       </w:pPr>
+      <w:bookmarkStart w:id="8" w:name="_Hlk197242862"/>
       <w:r>
         <w:rPr>
           <w:b/>
@@ -3308,6 +3340,7 @@
         <w:t>However, the scatter and outliers indicate that study hours alone do not determine grades — efficiency, comprehension, and individual learning styles also play important roles.</w:t>
       </w:r>
     </w:p>
+    <w:bookmarkEnd w:id="8"/>
     <w:p>
       <w:pPr>
         <w:rPr>
@@ -3328,6 +3361,7 @@
           <w:bCs/>
         </w:rPr>
       </w:pPr>
+      <w:bookmarkStart w:id="9" w:name="_Hlk197242925"/>
       <w:r>
         <w:rPr>
           <w:b/>
@@ -3336,6 +3370,7 @@
         <w:t>Sleep Hours vs Grades</w:t>
       </w:r>
     </w:p>
+    <w:bookmarkEnd w:id="9"/>
     <w:p>
       <w:pPr>
         <w:pStyle w:val="ListParagraph"/>
@@ -3625,6 +3660,7 @@
           <w:bCs/>
         </w:rPr>
       </w:pPr>
+      <w:bookmarkStart w:id="10" w:name="_Hlk197243008"/>
       <w:r>
         <w:rPr>
           <w:b/>
@@ -3693,6 +3729,7 @@
         <w:t>Clustered Data: Most data points seem to cluster between 6 and 9 hours of sleep and grades between 7 and 9.</w:t>
       </w:r>
     </w:p>
+    <w:bookmarkEnd w:id="10"/>
     <w:p>
       <w:pPr>
         <w:pStyle w:val="ListParagraph"/>
@@ -3714,6 +3751,7 @@
           <w:bCs/>
         </w:rPr>
       </w:pPr>
+      <w:bookmarkStart w:id="11" w:name="_Hlk197243046"/>
       <w:r>
         <w:rPr>
           <w:b/>
@@ -3722,6 +3760,7 @@
         <w:t>Social Hours vs Grades</w:t>
       </w:r>
     </w:p>
+    <w:bookmarkEnd w:id="11"/>
     <w:p>
       <w:pPr>
         <w:pStyle w:val="ListParagraph"/>
@@ -4011,6 +4050,7 @@
           <w:bCs/>
         </w:rPr>
       </w:pPr>
+      <w:bookmarkStart w:id="12" w:name="_Hlk197243117"/>
       <w:r>
         <w:rPr>
           <w:b/>
@@ -4095,6 +4135,7 @@
         <w:t>Concentration of Data: Most students appear to spend between 0 and 4 hours on social activities, and most grades still fall between 7 and 9, just like in the sleep analysis.</w:t>
       </w:r>
     </w:p>
+    <w:bookmarkEnd w:id="12"/>
     <w:p>
       <w:pPr>
         <w:pStyle w:val="ListParagraph"/>
@@ -4116,6 +4157,7 @@
           <w:bCs/>
         </w:rPr>
       </w:pPr>
+      <w:bookmarkStart w:id="13" w:name="_Hlk197243158"/>
       <w:r>
         <w:rPr>
           <w:b/>
@@ -4132,6 +4174,7 @@
         <w:t>:</w:t>
       </w:r>
     </w:p>
+    <w:bookmarkEnd w:id="13"/>
     <w:p>
       <w:pPr>
         <w:pStyle w:val="ListParagraph"/>
@@ -4421,6 +4464,7 @@
           <w:bCs/>
         </w:rPr>
       </w:pPr>
+      <w:bookmarkStart w:id="14" w:name="_Hlk197243275"/>
       <w:r>
         <w:rPr>
           <w:b/>
@@ -4489,6 +4533,7 @@
         <w:t>Still Considerable Variation: Although the trend is clearer here, there is still a wide range of grades at most levels of physical activity. So, while there's a trend, it is not deterministic.</w:t>
       </w:r>
     </w:p>
+    <w:bookmarkEnd w:id="14"/>
     <w:p>
       <w:pPr>
         <w:pStyle w:val="ListParagraph"/>
@@ -4510,6 +4555,7 @@
           <w:bCs/>
         </w:rPr>
       </w:pPr>
+      <w:bookmarkStart w:id="15" w:name="_Hlk197243314"/>
       <w:r>
         <w:rPr>
           <w:b/>
@@ -4518,6 +4564,7 @@
         <w:t>Extracurricular Hours vs Grades</w:t>
       </w:r>
     </w:p>
+    <w:bookmarkEnd w:id="15"/>
     <w:p>
       <w:pPr>
         <w:ind w:left="720"/>
@@ -4807,6 +4854,7 @@
           <w:bCs/>
         </w:rPr>
       </w:pPr>
+      <w:bookmarkStart w:id="16" w:name="_Hlk197243404"/>
       <w:r>
         <w:rPr>
           <w:b/>
@@ -4983,6 +5031,8 @@
           <w:highlight w:val="cyan"/>
         </w:rPr>
       </w:pPr>
+      <w:bookmarkStart w:id="17" w:name="_Hlk197243533"/>
+      <w:bookmarkEnd w:id="16"/>
       <w:r>
         <w:rPr>
           <w:b/>
@@ -4998,6 +5048,7 @@
         <w:t>:</w:t>
       </w:r>
     </w:p>
+    <w:bookmarkEnd w:id="17"/>
     <w:p>
       <w:pPr>
         <w:pStyle w:val="ListParagraph"/>
@@ -5215,6 +5266,7 @@
           <w:bCs/>
         </w:rPr>
       </w:pPr>
+      <w:bookmarkStart w:id="18" w:name="_Hlk197243595"/>
       <w:r>
         <w:rPr>
           <w:b/>
@@ -5249,6 +5301,8 @@
           <w:bCs/>
         </w:rPr>
       </w:pPr>
+      <w:bookmarkStart w:id="19" w:name="_Hlk197243706"/>
+      <w:bookmarkEnd w:id="18"/>
       <w:r>
         <w:rPr>
           <w:b/>
@@ -5264,6 +5318,7 @@
         <w:t>:</w:t>
       </w:r>
     </w:p>
+    <w:bookmarkEnd w:id="19"/>
     <w:p>
       <w:pPr>
         <w:pStyle w:val="ListParagraph"/>
@@ -5526,6 +5581,7 @@
           <w:bCs/>
         </w:rPr>
       </w:pPr>
+      <w:bookmarkStart w:id="20" w:name="_Hlk197243739"/>
       <w:r>
         <w:rPr>
           <w:b/>
@@ -5594,6 +5650,7 @@
         <w:t>.</w:t>
       </w:r>
     </w:p>
+    <w:bookmarkEnd w:id="20"/>
     <w:p>
       <w:pPr>
         <w:pStyle w:val="ListParagraph"/>
@@ -5615,6 +5672,7 @@
           <w:bCs/>
         </w:rPr>
       </w:pPr>
+      <w:bookmarkStart w:id="21" w:name="_Hlk197243845"/>
       <w:r>
         <w:rPr>
           <w:b/>
@@ -5623,6 +5681,7 @@
         <w:t>Sleep Hours by Stress Level</w:t>
       </w:r>
     </w:p>
+    <w:bookmarkEnd w:id="21"/>
     <w:p>
       <w:pPr>
         <w:pStyle w:val="ListParagraph"/>
@@ -5954,6 +6013,7 @@
           <w:bCs/>
         </w:rPr>
       </w:pPr>
+      <w:bookmarkStart w:id="22" w:name="_Hlk197244030"/>
       <w:r>
         <w:rPr>
           <w:b/>
@@ -5962,6 +6022,7 @@
         <w:t>Physical Activity by Gender</w:t>
       </w:r>
     </w:p>
+    <w:bookmarkEnd w:id="22"/>
     <w:p>
       <w:pPr>
         <w:pStyle w:val="ListParagraph"/>
@@ -6188,6 +6249,7 @@
           <w:bCs/>
         </w:rPr>
       </w:pPr>
+      <w:bookmarkStart w:id="23" w:name="_Hlk197244125"/>
       <w:r>
         <w:rPr>
           <w:b/>
@@ -6219,6 +6281,7 @@
         <w:t xml:space="preserve"> majority falls below the median.</w:t>
       </w:r>
     </w:p>
+    <w:bookmarkEnd w:id="23"/>
     <w:p>
       <w:pPr>
         <w:pStyle w:val="ListParagraph"/>
@@ -6645,11 +6708,13 @@
           <w:numId w:val="1"/>
         </w:numPr>
       </w:pPr>
+      <w:bookmarkStart w:id="24" w:name="_Hlk197244373"/>
       <w:r>
         <w:lastRenderedPageBreak/>
         <w:t>Combined Activity Time vs Grades</w:t>
       </w:r>
     </w:p>
+    <w:bookmarkEnd w:id="24"/>
     <w:p>
       <w:pPr>
         <w:pStyle w:val="ListParagraph"/>
@@ -8299,14 +8364,7 @@
           <w:bCs/>
         </w:rPr>
         <w:lastRenderedPageBreak/>
-        <w:t xml:space="preserve">MLR: 01 </w:t>
-      </w:r>
-      <w:r>
-        <w:rPr>
-          <w:b/>
-          <w:bCs/>
-        </w:rPr>
-        <w:t>Study Hours + Sleep Hours</w:t>
+        <w:t>MLR: 01 Study Hours + Sleep Hours</w:t>
       </w:r>
     </w:p>
     <w:p>
@@ -8816,14 +8874,7 @@
           <w:b/>
           <w:bCs/>
         </w:rPr>
-        <w:t xml:space="preserve">MLR </w:t>
-      </w:r>
-      <w:r>
-        <w:rPr>
-          <w:b/>
-          <w:bCs/>
-        </w:rPr>
-        <w:t>Model 2: Study Hours + Sleep Hours + Social Hours</w:t>
+        <w:t>MLR Model 2: Study Hours + Sleep Hours + Social Hours</w:t>
       </w:r>
     </w:p>
     <w:p>
@@ -9370,14 +9421,7 @@
           <w:b/>
           <w:bCs/>
         </w:rPr>
-        <w:t xml:space="preserve">MLR </w:t>
-      </w:r>
-      <w:r>
-        <w:rPr>
-          <w:b/>
-          <w:bCs/>
-        </w:rPr>
-        <w:t>Model 3: + Extracurricular Time</w:t>
+        <w:t>MLR Model 3: + Extracurricular Time</w:t>
       </w:r>
     </w:p>
     <w:p>
@@ -11291,6 +11335,7 @@
           <w:bCs/>
         </w:rPr>
       </w:pPr>
+      <w:bookmarkStart w:id="25" w:name="_Hlk197247550"/>
       <w:r>
         <w:rPr>
           <w:b/>
@@ -11308,6 +11353,7 @@
       </w:r>
       <w:proofErr w:type="spellEnd"/>
     </w:p>
+    <w:bookmarkEnd w:id="25"/>
     <w:p>
       <w:pPr>
         <w:pStyle w:val="ListParagraph"/>
@@ -17603,6 +17649,7 @@
   <w:style w:type="character" w:default="1" w:styleId="DefaultParagraphFont">
     <w:name w:val="Default Paragraph Font"/>
     <w:uiPriority w:val="1"/>
+    <w:semiHidden/>
     <w:unhideWhenUsed/>
   </w:style>
   <w:style w:type="table" w:default="1" w:styleId="TableNormal">

</xml_diff>